<commit_message>
Se añadio modal para ingresar glosario y detalles
</commit_message>
<xml_diff>
--- a/template.docx
+++ b/template.docx
@@ -1,6 +1,6 @@
 
 <file path=word/document.xml><?xml version="1.0" encoding="utf-8"?>
-<w:document xmlns:wpc="http://schemas.microsoft.com/office/word/2010/wordprocessingCanvas" xmlns:cx="http://schemas.microsoft.com/office/drawing/2014/chartex" xmlns:cx1="http://schemas.microsoft.com/office/drawing/2015/9/8/chartex" xmlns:cx2="http://schemas.microsoft.com/office/drawing/2015/10/21/chartex" xmlns:cx3="http://schemas.microsoft.com/office/drawing/2016/5/9/chartex" xmlns:cx4="http://schemas.microsoft.com/office/drawing/2016/5/10/chartex" xmlns:cx5="http://schemas.microsoft.com/office/drawing/2016/5/11/chartex" xmlns:cx6="http://schemas.microsoft.com/office/drawing/2016/5/12/chartex" xmlns:cx7="http://schemas.microsoft.com/office/drawing/2016/5/13/chartex" xmlns:cx8="http://schemas.microsoft.com/office/drawing/2016/5/14/chartex" xmlns:mc="http://schemas.openxmlformats.org/markup-compatibility/2006" xmlns:aink="http://schemas.microsoft.com/office/drawing/2016/ink" xmlns:am3d="http://schemas.microsoft.com/office/drawing/2017/model3d" xmlns:o="urn:schemas-microsoft-com:office:office" xmlns:oel="http://schemas.microsoft.com/office/2019/extlst" xmlns:r="http://schemas.openxmlformats.org/officeDocument/2006/relationships" xmlns:m="http://schemas.openxmlformats.org/officeDocument/2006/math" xmlns:v="urn:schemas-microsoft-com:vml" xmlns:wp14="http://schemas.microsoft.com/office/word/2010/wordprocessingDrawing" xmlns:wp="http://schemas.openxmlformats.org/drawingml/2006/wordprocessingDrawing" xmlns:w10="urn:schemas-microsoft-com:office:word" xmlns:w="http://schemas.openxmlformats.org/wordprocessingml/2006/main" xmlns:w14="http://schemas.microsoft.com/office/word/2010/wordml" xmlns:w15="http://schemas.microsoft.com/office/word/2012/wordml" xmlns:w16cex="http://schemas.microsoft.com/office/word/2018/wordml/cex" xmlns:w16cid="http://schemas.microsoft.com/office/word/2016/wordml/cid" xmlns:w16="http://schemas.microsoft.com/office/word/2018/wordml" xmlns:w16sdtdh="http://schemas.microsoft.com/office/word/2020/wordml/sdtdatahash" xmlns:w16se="http://schemas.microsoft.com/office/word/2015/wordml/symex" xmlns:wpg="http://schemas.microsoft.com/office/word/2010/wordprocessingGroup" xmlns:wpi="http://schemas.microsoft.com/office/word/2010/wordprocessingInk" xmlns:wne="http://schemas.microsoft.com/office/word/2006/wordml" xmlns:wps="http://schemas.microsoft.com/office/word/2010/wordprocessingShape" mc:Ignorable="w14 w15 w16se w16cid w16 w16cex w16sdtdh wp14">
+<w:document xmlns:wpc="http://schemas.microsoft.com/office/word/2010/wordprocessingCanvas" xmlns:cx="http://schemas.microsoft.com/office/drawing/2014/chartex" xmlns:mc="http://schemas.openxmlformats.org/markup-compatibility/2006" xmlns:o="urn:schemas-microsoft-com:office:office" xmlns:r="http://schemas.openxmlformats.org/officeDocument/2006/relationships" xmlns:m="http://schemas.openxmlformats.org/officeDocument/2006/math" xmlns:v="urn:schemas-microsoft-com:vml" xmlns:wp14="http://schemas.microsoft.com/office/word/2010/wordprocessingDrawing" xmlns:wp="http://schemas.openxmlformats.org/drawingml/2006/wordprocessingDrawing" xmlns:w10="urn:schemas-microsoft-com:office:word" xmlns:w="http://schemas.openxmlformats.org/wordprocessingml/2006/main" xmlns:w14="http://schemas.microsoft.com/office/word/2010/wordml" xmlns:w15="http://schemas.microsoft.com/office/word/2012/wordml" xmlns:w16se="http://schemas.microsoft.com/office/word/2015/wordml/symex" xmlns:wpg="http://schemas.microsoft.com/office/word/2010/wordprocessingGroup" xmlns:wpi="http://schemas.microsoft.com/office/word/2010/wordprocessingInk" xmlns:wne="http://schemas.microsoft.com/office/word/2006/wordml" xmlns:wps="http://schemas.microsoft.com/office/word/2010/wordprocessingShape" mc:Ignorable="w14 w15 w16se wp14">
   <w:body>
     <w:p>
       <w:pPr>
@@ -134,7 +134,7 @@
       <w:r>
         <w:rPr>
           <w:noProof/>
-          <w:lang w:val="es-PE" w:eastAsia="es-PE"/>
+          <w:lang w:val="en-US" w:eastAsia="en-US"/>
         </w:rPr>
         <mc:AlternateContent>
           <mc:Choice Requires="wps">
@@ -205,7 +205,7 @@
                                 <w:sz w:val="72"/>
                                 <w:szCs w:val="72"/>
                               </w:rPr>
-                              <w:t>{{cliente}}</w:t>
+                              <w:t>{cliente}</w:t>
                             </w:r>
                           </w:p>
                           <w:p>
@@ -235,7 +235,7 @@
                                 <w:color w:val="FFFFFF"/>
                                 <w:sz w:val="40"/>
                               </w:rPr>
-                              <w:t>{{</w:t>
+                              <w:t>{</w:t>
                             </w:r>
                             <w:proofErr w:type="spellStart"/>
                             <w:r>
@@ -253,7 +253,7 @@
                                 <w:color w:val="FFFFFF"/>
                                 <w:sz w:val="40"/>
                               </w:rPr>
-                              <w:t>}}</w:t>
+                              <w:t>}</w:t>
                             </w:r>
                             <w:r>
                               <w:rPr>
@@ -269,7 +269,7 @@
                                 <w:color w:val="FFFFFF"/>
                                 <w:sz w:val="40"/>
                               </w:rPr>
-                              <w:t>{{</w:t>
+                              <w:t>{</w:t>
                             </w:r>
                             <w:proofErr w:type="spellStart"/>
                             <w:r>
@@ -287,7 +287,7 @@
                                 <w:color w:val="FFFFFF"/>
                                 <w:sz w:val="40"/>
                               </w:rPr>
-                              <w:t>}}</w:t>
+                              <w:t>}</w:t>
                             </w:r>
                             <w:r>
                               <w:rPr>
@@ -303,7 +303,7 @@
                                 <w:color w:val="FFFFFF"/>
                                 <w:sz w:val="40"/>
                               </w:rPr>
-                              <w:t>{{</w:t>
+                              <w:t>{</w:t>
                             </w:r>
                             <w:proofErr w:type="spellStart"/>
                             <w:r>
@@ -321,7 +321,7 @@
                                 <w:color w:val="FFFFFF"/>
                                 <w:sz w:val="40"/>
                               </w:rPr>
-                              <w:t>}}</w:t>
+                              <w:t>}</w:t>
                             </w:r>
                           </w:p>
                           <w:p>
@@ -340,7 +340,7 @@
                                 <w:color w:val="FFFFFF"/>
                                 <w:sz w:val="40"/>
                               </w:rPr>
-                              <w:t>{{</w:t>
+                              <w:t>{</w:t>
                             </w:r>
                             <w:proofErr w:type="spellStart"/>
                             <w:r>
@@ -356,7 +356,7 @@
                                 <w:color w:val="FFFFFF"/>
                                 <w:sz w:val="40"/>
                               </w:rPr>
-                              <w:t>}}</w:t>
+                              <w:t>}</w:t>
                             </w:r>
                           </w:p>
                         </w:txbxContent>
@@ -382,7 +382,7 @@
                 <v:stroke joinstyle="miter"/>
                 <v:path gradientshapeok="t" o:connecttype="rect"/>
               </v:shapetype>
-              <v:shape id="Cuadro de texto 304" o:spid="_x0000_s1026" type="#_x0000_t202" style="position:absolute;left:0;text-align:left;margin-left:63.65pt;margin-top:29.9pt;width:473.05pt;height:215.6pt;z-index:251658241;visibility:visible;mso-wrap-style:square;mso-width-percent:0;mso-height-percent:0;mso-wrap-distance-left:9pt;mso-wrap-distance-top:3.6pt;mso-wrap-distance-right:9pt;mso-wrap-distance-bottom:3.6pt;mso-position-horizontal:absolute;mso-position-horizontal-relative:page;mso-position-vertical:absolute;mso-position-vertical-relative:text;mso-width-percent:0;mso-height-percent:0;mso-width-relative:margin;mso-height-relative:margin;v-text-anchor:top" o:gfxdata="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" filled="f" stroked="f">
+              <v:shape id="Cuadro de texto 304" o:spid="_x0000_s1026" type="#_x0000_t202" style="position:absolute;left:0;text-align:left;margin-left:63.65pt;margin-top:29.9pt;width:473.05pt;height:215.6pt;z-index:251658241;visibility:visible;mso-wrap-style:square;mso-width-percent:0;mso-height-percent:0;mso-wrap-distance-left:9pt;mso-wrap-distance-top:3.6pt;mso-wrap-distance-right:9pt;mso-wrap-distance-bottom:3.6pt;mso-position-horizontal:absolute;mso-position-horizontal-relative:page;mso-position-vertical:absolute;mso-position-vertical-relative:text;mso-width-percent:0;mso-height-percent:0;mso-width-relative:margin;mso-height-relative:margin;v-text-anchor:top" o:gfxdata="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" filled="f" stroked="f">
                 <v:textbox>
                   <w:txbxContent>
                     <w:p>
@@ -411,7 +411,7 @@
                           <w:sz w:val="72"/>
                           <w:szCs w:val="72"/>
                         </w:rPr>
-                        <w:t>{{cliente}}</w:t>
+                        <w:t>{cliente}</w:t>
                       </w:r>
                     </w:p>
                     <w:p>
@@ -441,7 +441,7 @@
                           <w:color w:val="FFFFFF"/>
                           <w:sz w:val="40"/>
                         </w:rPr>
-                        <w:t>{{</w:t>
+                        <w:t>{</w:t>
                       </w:r>
                       <w:proofErr w:type="spellStart"/>
                       <w:r>
@@ -459,7 +459,7 @@
                           <w:color w:val="FFFFFF"/>
                           <w:sz w:val="40"/>
                         </w:rPr>
-                        <w:t>}}</w:t>
+                        <w:t>}</w:t>
                       </w:r>
                       <w:r>
                         <w:rPr>
@@ -475,7 +475,7 @@
                           <w:color w:val="FFFFFF"/>
                           <w:sz w:val="40"/>
                         </w:rPr>
-                        <w:t>{{</w:t>
+                        <w:t>{</w:t>
                       </w:r>
                       <w:proofErr w:type="spellStart"/>
                       <w:r>
@@ -493,7 +493,7 @@
                           <w:color w:val="FFFFFF"/>
                           <w:sz w:val="40"/>
                         </w:rPr>
-                        <w:t>}}</w:t>
+                        <w:t>}</w:t>
                       </w:r>
                       <w:r>
                         <w:rPr>
@@ -509,7 +509,7 @@
                           <w:color w:val="FFFFFF"/>
                           <w:sz w:val="40"/>
                         </w:rPr>
-                        <w:t>{{</w:t>
+                        <w:t>{</w:t>
                       </w:r>
                       <w:proofErr w:type="spellStart"/>
                       <w:r>
@@ -527,7 +527,7 @@
                           <w:color w:val="FFFFFF"/>
                           <w:sz w:val="40"/>
                         </w:rPr>
-                        <w:t>}}</w:t>
+                        <w:t>}</w:t>
                       </w:r>
                     </w:p>
                     <w:p>
@@ -546,7 +546,7 @@
                           <w:color w:val="FFFFFF"/>
                           <w:sz w:val="40"/>
                         </w:rPr>
-                        <w:t>{{</w:t>
+                        <w:t>{</w:t>
                       </w:r>
                       <w:proofErr w:type="spellStart"/>
                       <w:r>
@@ -562,7 +562,7 @@
                           <w:color w:val="FFFFFF"/>
                           <w:sz w:val="40"/>
                         </w:rPr>
-                        <w:t>}}</w:t>
+                        <w:t>}</w:t>
                       </w:r>
                     </w:p>
                   </w:txbxContent>
@@ -576,7 +576,7 @@
       <w:r>
         <w:rPr>
           <w:noProof/>
-          <w:lang w:val="es-PE" w:eastAsia="es-PE"/>
+          <w:lang w:val="en-US" w:eastAsia="en-US"/>
         </w:rPr>
         <mc:AlternateContent>
           <mc:Choice Requires="wps">
@@ -644,7 +644,7 @@
               </wp:anchor>
             </w:drawing>
           </mc:Choice>
-          <mc:Fallback xmlns:arto="http://schemas.microsoft.com/office/word/2006/arto">
+          <mc:Fallback xmlns:arto="http://schemas.microsoft.com/office/word/2006/arto" xmlns:w16sdtdh="http://schemas.microsoft.com/office/word/2020/wordml/sdtdatahash" xmlns:w16="http://schemas.microsoft.com/office/word/2018/wordml" xmlns:w16cid="http://schemas.microsoft.com/office/word/2016/wordml/cid" xmlns:w16cex="http://schemas.microsoft.com/office/word/2018/wordml/cex" xmlns:oel="http://schemas.microsoft.com/office/2019/extlst" xmlns:am3d="http://schemas.microsoft.com/office/drawing/2017/model3d" xmlns:aink="http://schemas.microsoft.com/office/drawing/2016/ink" xmlns:cx8="http://schemas.microsoft.com/office/drawing/2016/5/14/chartex" xmlns:cx7="http://schemas.microsoft.com/office/drawing/2016/5/13/chartex" xmlns:cx6="http://schemas.microsoft.com/office/drawing/2016/5/12/chartex" xmlns:cx5="http://schemas.microsoft.com/office/drawing/2016/5/11/chartex" xmlns:cx4="http://schemas.microsoft.com/office/drawing/2016/5/10/chartex" xmlns:cx3="http://schemas.microsoft.com/office/drawing/2016/5/9/chartex" xmlns:cx2="http://schemas.microsoft.com/office/drawing/2015/10/21/chartex" xmlns:cx1="http://schemas.microsoft.com/office/drawing/2015/9/8/chartex">
             <w:pict>
               <v:rect w14:anchorId="09469C7A" id="Rectángulo 305" o:spid="_x0000_s1026" style="position:absolute;margin-left:-32.65pt;margin-top:19.95pt;width:498.55pt;height:229.65pt;z-index:251659264;visibility:visible;mso-wrap-style:square;mso-width-percent:0;mso-height-percent:0;mso-wrap-distance-left:9pt;mso-wrap-distance-top:0;mso-wrap-distance-right:9pt;mso-wrap-distance-bottom:0;mso-position-horizontal:absolute;mso-position-horizontal-relative:text;mso-position-vertical:absolute;mso-position-vertical-relative:text;mso-width-percent:0;mso-height-percent:0;mso-width-relative:page;mso-height-relative:page;v-text-anchor:top" o:gfxdata="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" fillcolor="#272727" stroked="f"/>
             </w:pict>
@@ -2025,7 +2025,7 @@
                 <w:szCs w:val="22"/>
                 <w:lang w:val="es-PE" w:eastAsia="es-PE"/>
               </w:rPr>
-              <w:t>{{</w:t>
+              <w:t>{</w:t>
             </w:r>
             <w:proofErr w:type="spellStart"/>
             <w:r>
@@ -2047,7 +2047,7 @@
                 <w:szCs w:val="22"/>
                 <w:lang w:val="es-PE" w:eastAsia="es-PE"/>
               </w:rPr>
-              <w:t>}}</w:t>
+              <w:t>}</w:t>
             </w:r>
           </w:p>
         </w:tc>
@@ -2075,7 +2075,17 @@
                 <w:szCs w:val="22"/>
                 <w:lang w:val="es-PE" w:eastAsia="es-PE"/>
               </w:rPr>
-              <w:t>{{fecha}}</w:t>
+              <w:t>{fecha</w:t>
+            </w:r>
+            <w:r>
+              <w:rPr>
+                <w:rFonts w:ascii="Calibri" w:eastAsia="Calibri" w:hAnsi="Calibri" w:cs="Times New Roman"/>
+                <w:color w:val="auto"/>
+                <w:sz w:val="22"/>
+                <w:szCs w:val="22"/>
+                <w:lang w:val="es-PE" w:eastAsia="es-PE"/>
+              </w:rPr>
+              <w:t>}</w:t>
             </w:r>
           </w:p>
         </w:tc>
@@ -2103,7 +2113,7 @@
                 <w:szCs w:val="22"/>
                 <w:lang w:val="es-PE" w:eastAsia="es-PE"/>
               </w:rPr>
-              <w:t>{{responsable}}</w:t>
+              <w:t>{responsable}</w:t>
             </w:r>
           </w:p>
         </w:tc>
@@ -2131,7 +2141,7 @@
                 <w:szCs w:val="22"/>
                 <w:lang w:val="es-PE" w:eastAsia="es-PE"/>
               </w:rPr>
-              <w:t>{{</w:t>
+              <w:t>{</w:t>
             </w:r>
             <w:proofErr w:type="spellStart"/>
             <w:r>
@@ -2153,7 +2163,7 @@
                 <w:szCs w:val="22"/>
                 <w:lang w:val="es-PE" w:eastAsia="es-PE"/>
               </w:rPr>
-              <w:t>}}</w:t>
+              <w:t>}</w:t>
             </w:r>
           </w:p>
         </w:tc>
@@ -2512,7 +2522,19 @@
                 <w:sz w:val="22"/>
                 <w:szCs w:val="32"/>
               </w:rPr>
-              <w:t>{{termino1}}</w:t>
+              <w:t>{termino1</w:t>
+            </w:r>
+            <w:r>
+              <w:rPr>
+                <w:rFonts w:ascii="Calibri" w:hAnsi="Calibri" w:cs="Arial"/>
+                <w:b/>
+                <w:bCs/>
+                <w:color w:val="000000"/>
+                <w:kern w:val="24"/>
+                <w:sz w:val="22"/>
+                <w:szCs w:val="32"/>
+              </w:rPr>
+              <w:t>}</w:t>
             </w:r>
           </w:p>
         </w:tc>
@@ -2544,7 +2566,7 @@
                 <w:sz w:val="22"/>
                 <w:szCs w:val="22"/>
               </w:rPr>
-              <w:t>{{des_termino1}}</w:t>
+              <w:t>{des_termino1}</w:t>
             </w:r>
           </w:p>
         </w:tc>
@@ -2577,7 +2599,7 @@
                 <w:sz w:val="22"/>
                 <w:szCs w:val="32"/>
               </w:rPr>
-              <w:t>{{termino2}}</w:t>
+              <w:t>{termino2}</w:t>
             </w:r>
           </w:p>
         </w:tc>
@@ -2604,7 +2626,7 @@
                 <w:sz w:val="22"/>
                 <w:szCs w:val="22"/>
               </w:rPr>
-              <w:t>{{des_termino</w:t>
+              <w:t>{</w:t>
             </w:r>
             <w:r>
               <w:rPr>
@@ -2614,7 +2636,7 @@
                 <w:sz w:val="22"/>
                 <w:szCs w:val="22"/>
               </w:rPr>
-              <w:t>2</w:t>
+              <w:t>des_termino</w:t>
             </w:r>
             <w:r>
               <w:rPr>
@@ -2624,7 +2646,17 @@
                 <w:sz w:val="22"/>
                 <w:szCs w:val="22"/>
               </w:rPr>
-              <w:t>}}</w:t>
+              <w:t>2</w:t>
+            </w:r>
+            <w:r>
+              <w:rPr>
+                <w:rFonts w:ascii="Calibri" w:hAnsi="Calibri" w:cs="Arial"/>
+                <w:color w:val="000000"/>
+                <w:kern w:val="24"/>
+                <w:sz w:val="22"/>
+                <w:szCs w:val="22"/>
+              </w:rPr>
+              <w:t>}</w:t>
             </w:r>
           </w:p>
         </w:tc>
@@ -2657,7 +2689,7 @@
                 <w:sz w:val="22"/>
                 <w:szCs w:val="32"/>
               </w:rPr>
-              <w:t>{{termino3}}</w:t>
+              <w:t>{termino3}</w:t>
             </w:r>
           </w:p>
         </w:tc>
@@ -2684,7 +2716,7 @@
                 <w:sz w:val="22"/>
                 <w:szCs w:val="22"/>
               </w:rPr>
-              <w:t>{{des_termino</w:t>
+              <w:t>{des_termino</w:t>
             </w:r>
             <w:r>
               <w:rPr>
@@ -2704,7 +2736,7 @@
                 <w:sz w:val="22"/>
                 <w:szCs w:val="22"/>
               </w:rPr>
-              <w:t>}}</w:t>
+              <w:t>}</w:t>
             </w:r>
           </w:p>
         </w:tc>
@@ -2737,7 +2769,7 @@
                 <w:sz w:val="22"/>
                 <w:szCs w:val="32"/>
               </w:rPr>
-              <w:t>{{termino4}}</w:t>
+              <w:t>{termino4}</w:t>
             </w:r>
           </w:p>
         </w:tc>
@@ -2764,7 +2796,7 @@
                 <w:sz w:val="22"/>
                 <w:szCs w:val="22"/>
               </w:rPr>
-              <w:t>{{des_termino</w:t>
+              <w:t>{des_termino</w:t>
             </w:r>
             <w:r>
               <w:rPr>
@@ -2784,7 +2816,7 @@
                 <w:sz w:val="22"/>
                 <w:szCs w:val="22"/>
               </w:rPr>
-              <w:t>}}</w:t>
+              <w:t>}</w:t>
             </w:r>
           </w:p>
         </w:tc>
@@ -2821,7 +2853,7 @@
                 <w:sz w:val="22"/>
                 <w:szCs w:val="32"/>
               </w:rPr>
-              <w:t>{{termino5}}</w:t>
+              <w:t>{termino5}</w:t>
             </w:r>
           </w:p>
         </w:tc>
@@ -2850,7 +2882,7 @@
                 <w:sz w:val="22"/>
                 <w:szCs w:val="22"/>
               </w:rPr>
-              <w:t>{{des_termino</w:t>
+              <w:t>{des_termino</w:t>
             </w:r>
             <w:r>
               <w:rPr>
@@ -2870,7 +2902,7 @@
                 <w:sz w:val="22"/>
                 <w:szCs w:val="22"/>
               </w:rPr>
-              <w:t>}}</w:t>
+              <w:t>}</w:t>
             </w:r>
           </w:p>
         </w:tc>
@@ -2907,7 +2939,7 @@
                 <w:sz w:val="22"/>
                 <w:szCs w:val="32"/>
               </w:rPr>
-              <w:t>{{termino6}}</w:t>
+              <w:t>{termino6}</w:t>
             </w:r>
           </w:p>
         </w:tc>
@@ -2936,7 +2968,7 @@
                 <w:sz w:val="22"/>
                 <w:szCs w:val="22"/>
               </w:rPr>
-              <w:t>{{des_termino</w:t>
+              <w:t>{des_termino</w:t>
             </w:r>
             <w:r>
               <w:rPr>
@@ -2956,7 +2988,7 @@
                 <w:sz w:val="22"/>
                 <w:szCs w:val="22"/>
               </w:rPr>
-              <w:t>}}</w:t>
+              <w:t>}</w:t>
             </w:r>
           </w:p>
         </w:tc>
@@ -2999,7 +3031,7 @@
                 <w:sz w:val="22"/>
                 <w:szCs w:val="32"/>
               </w:rPr>
-              <w:t>{{termino7}}</w:t>
+              <w:t>{termino7}</w:t>
             </w:r>
           </w:p>
         </w:tc>
@@ -3034,7 +3066,7 @@
                 <w:sz w:val="22"/>
                 <w:szCs w:val="22"/>
               </w:rPr>
-              <w:t>{{des_termino</w:t>
+              <w:t>{des_termino</w:t>
             </w:r>
             <w:r>
               <w:rPr>
@@ -3054,7 +3086,7 @@
                 <w:sz w:val="22"/>
                 <w:szCs w:val="22"/>
               </w:rPr>
-              <w:t>}}</w:t>
+              <w:t>}</w:t>
             </w:r>
           </w:p>
         </w:tc>
@@ -3097,7 +3129,7 @@
                 <w:sz w:val="22"/>
                 <w:szCs w:val="32"/>
               </w:rPr>
-              <w:t>{{termino8}}</w:t>
+              <w:t>{termino8}</w:t>
             </w:r>
           </w:p>
         </w:tc>
@@ -3132,7 +3164,7 @@
                 <w:sz w:val="22"/>
                 <w:szCs w:val="22"/>
               </w:rPr>
-              <w:t>{{des_termino</w:t>
+              <w:t>{des_termino</w:t>
             </w:r>
             <w:r>
               <w:rPr>
@@ -3152,7 +3184,7 @@
                 <w:sz w:val="22"/>
                 <w:szCs w:val="22"/>
               </w:rPr>
-              <w:t>}}</w:t>
+              <w:t>}</w:t>
             </w:r>
           </w:p>
         </w:tc>
@@ -3196,7 +3228,7 @@
                 <w:sz w:val="22"/>
                 <w:szCs w:val="32"/>
               </w:rPr>
-              <w:t>{{termino9}}</w:t>
+              <w:t>{termino9}</w:t>
             </w:r>
           </w:p>
         </w:tc>
@@ -3231,7 +3263,7 @@
                 <w:sz w:val="22"/>
                 <w:szCs w:val="22"/>
               </w:rPr>
-              <w:t>{{des_termino</w:t>
+              <w:t>{des_termino</w:t>
             </w:r>
             <w:r>
               <w:rPr>
@@ -3251,7 +3283,7 @@
                 <w:sz w:val="22"/>
                 <w:szCs w:val="22"/>
               </w:rPr>
-              <w:t>}}</w:t>
+              <w:t>}</w:t>
             </w:r>
           </w:p>
         </w:tc>
@@ -3304,7 +3336,7 @@
         <w:rPr>
           <w:rFonts w:cs="Arial"/>
         </w:rPr>
-        <w:t>{{</w:t>
+        <w:t>{</w:t>
       </w:r>
       <w:proofErr w:type="spellStart"/>
       <w:r>
@@ -3330,7 +3362,7 @@
         <w:rPr>
           <w:rFonts w:cs="Arial"/>
         </w:rPr>
-        <w:t>}}</w:t>
+        <w:t>}</w:t>
       </w:r>
     </w:p>
     <w:p>
@@ -3366,7 +3398,7 @@
         <w:jc w:val="both"/>
       </w:pPr>
       <w:r>
-        <w:t>{{consideraciones}}</w:t>
+        <w:t>{consideraciones}</w:t>
       </w:r>
     </w:p>
     <w:p>
@@ -3414,7 +3446,7 @@
           <w:szCs w:val="22"/>
           <w:shd w:val="clear" w:color="auto" w:fill="FFFFFF"/>
         </w:rPr>
-        <w:t>{{alcance}}</w:t>
+        <w:t>{alcance}</w:t>
       </w:r>
     </w:p>
     <w:p>
@@ -3451,7 +3483,7 @@
     </w:p>
     <w:p>
       <w:r>
-        <w:t>{{estrategia}}</w:t>
+        <w:t>{estrategia}</w:t>
       </w:r>
     </w:p>
     <w:p/>
@@ -3498,7 +3530,16 @@
           <w:szCs w:val="36"/>
         </w:rPr>
         <w:lastRenderedPageBreak/>
-        <w:t>Resumen de las pruebas</w:t>
+        <w:t>Resumen de las pr</w:t>
+      </w:r>
+      <w:bookmarkStart w:id="17" w:name="_GoBack"/>
+      <w:bookmarkEnd w:id="17"/>
+      <w:r>
+        <w:rPr>
+          <w:sz w:val="36"/>
+          <w:szCs w:val="36"/>
+        </w:rPr>
+        <w:t>uebas</w:t>
       </w:r>
       <w:bookmarkEnd w:id="15"/>
       <w:bookmarkEnd w:id="16"/>
@@ -3521,8 +3562,8 @@
           <w:szCs w:val="36"/>
         </w:rPr>
       </w:pPr>
-      <w:bookmarkStart w:id="17" w:name="_Toc128585263"/>
-      <w:bookmarkStart w:id="18" w:name="_Toc129287853"/>
+      <w:bookmarkStart w:id="18" w:name="_Toc128585263"/>
+      <w:bookmarkStart w:id="19" w:name="_Toc129287853"/>
       <w:r>
         <w:rPr>
           <w:sz w:val="36"/>
@@ -3530,8 +3571,8 @@
         </w:rPr>
         <w:t>Resultados de las pruebas</w:t>
       </w:r>
-      <w:bookmarkEnd w:id="17"/>
       <w:bookmarkEnd w:id="18"/>
+      <w:bookmarkEnd w:id="19"/>
     </w:p>
     <w:p>
       <w:r>
@@ -3551,8 +3592,8 @@
           <w:szCs w:val="36"/>
         </w:rPr>
       </w:pPr>
-      <w:bookmarkStart w:id="19" w:name="_Toc128585270"/>
-      <w:bookmarkStart w:id="20" w:name="_Toc129287854"/>
+      <w:bookmarkStart w:id="20" w:name="_Toc128585270"/>
+      <w:bookmarkStart w:id="21" w:name="_Toc129287854"/>
       <w:r>
         <w:rPr>
           <w:sz w:val="36"/>
@@ -3560,8 +3601,8 @@
         </w:rPr>
         <w:t>Conclusiones</w:t>
       </w:r>
-      <w:bookmarkEnd w:id="19"/>
       <w:bookmarkEnd w:id="20"/>
+      <w:bookmarkEnd w:id="21"/>
     </w:p>
     <w:p>
       <w:pPr>
@@ -3583,7 +3624,7 @@
           <w:bCs/>
           <w:iCs/>
         </w:rPr>
-        <w:t>{{conclusiones}}</w:t>
+        <w:t>{conclusiones}</w:t>
       </w:r>
     </w:p>
     <w:p>
@@ -3599,8 +3640,8 @@
           <w:szCs w:val="36"/>
         </w:rPr>
       </w:pPr>
-      <w:bookmarkStart w:id="21" w:name="_Toc128585273"/>
-      <w:bookmarkStart w:id="22" w:name="_Toc129287855"/>
+      <w:bookmarkStart w:id="22" w:name="_Toc128585273"/>
+      <w:bookmarkStart w:id="23" w:name="_Toc129287855"/>
       <w:r>
         <w:rPr>
           <w:sz w:val="36"/>
@@ -3608,15 +3649,15 @@
         </w:rPr>
         <w:t>Recomendaciones</w:t>
       </w:r>
-      <w:bookmarkEnd w:id="21"/>
       <w:bookmarkEnd w:id="22"/>
+      <w:bookmarkEnd w:id="23"/>
     </w:p>
     <w:p>
       <w:pPr>
         <w:ind w:left="0"/>
       </w:pPr>
       <w:r>
-        <w:t>{{recomendaciones}}</w:t>
+        <w:t>{recomendaciones}</w:t>
       </w:r>
     </w:p>
     <w:sectPr>
@@ -3630,7 +3671,7 @@
 </file>
 
 <file path=word/endnotes.xml><?xml version="1.0" encoding="utf-8"?>
-<w:endnotes xmlns:wpc="http://schemas.microsoft.com/office/word/2010/wordprocessingCanvas" xmlns:cx="http://schemas.microsoft.com/office/drawing/2014/chartex" xmlns:cx1="http://schemas.microsoft.com/office/drawing/2015/9/8/chartex" xmlns:cx2="http://schemas.microsoft.com/office/drawing/2015/10/21/chartex" xmlns:cx3="http://schemas.microsoft.com/office/drawing/2016/5/9/chartex" xmlns:cx4="http://schemas.microsoft.com/office/drawing/2016/5/10/chartex" xmlns:cx5="http://schemas.microsoft.com/office/drawing/2016/5/11/chartex" xmlns:cx6="http://schemas.microsoft.com/office/drawing/2016/5/12/chartex" xmlns:cx7="http://schemas.microsoft.com/office/drawing/2016/5/13/chartex" xmlns:cx8="http://schemas.microsoft.com/office/drawing/2016/5/14/chartex" xmlns:mc="http://schemas.openxmlformats.org/markup-compatibility/2006" xmlns:aink="http://schemas.microsoft.com/office/drawing/2016/ink" xmlns:am3d="http://schemas.microsoft.com/office/drawing/2017/model3d" xmlns:o="urn:schemas-microsoft-com:office:office" xmlns:oel="http://schemas.microsoft.com/office/2019/extlst" xmlns:r="http://schemas.openxmlformats.org/officeDocument/2006/relationships" xmlns:m="http://schemas.openxmlformats.org/officeDocument/2006/math" xmlns:v="urn:schemas-microsoft-com:vml" xmlns:wp14="http://schemas.microsoft.com/office/word/2010/wordprocessingDrawing" xmlns:wp="http://schemas.openxmlformats.org/drawingml/2006/wordprocessingDrawing" xmlns:w10="urn:schemas-microsoft-com:office:word" xmlns:w="http://schemas.openxmlformats.org/wordprocessingml/2006/main" xmlns:w14="http://schemas.microsoft.com/office/word/2010/wordml" xmlns:w15="http://schemas.microsoft.com/office/word/2012/wordml" xmlns:w16cex="http://schemas.microsoft.com/office/word/2018/wordml/cex" xmlns:w16cid="http://schemas.microsoft.com/office/word/2016/wordml/cid" xmlns:w16="http://schemas.microsoft.com/office/word/2018/wordml" xmlns:w16sdtdh="http://schemas.microsoft.com/office/word/2020/wordml/sdtdatahash" xmlns:w16se="http://schemas.microsoft.com/office/word/2015/wordml/symex" xmlns:wpg="http://schemas.microsoft.com/office/word/2010/wordprocessingGroup" xmlns:wpi="http://schemas.microsoft.com/office/word/2010/wordprocessingInk" xmlns:wne="http://schemas.microsoft.com/office/word/2006/wordml" xmlns:wps="http://schemas.microsoft.com/office/word/2010/wordprocessingShape" mc:Ignorable="w14 w15 w16se w16cid w16 w16cex w16sdtdh wp14">
+<w:endnotes xmlns:wpc="http://schemas.microsoft.com/office/word/2010/wordprocessingCanvas" xmlns:cx="http://schemas.microsoft.com/office/drawing/2014/chartex" xmlns:mc="http://schemas.openxmlformats.org/markup-compatibility/2006" xmlns:o="urn:schemas-microsoft-com:office:office" xmlns:r="http://schemas.openxmlformats.org/officeDocument/2006/relationships" xmlns:m="http://schemas.openxmlformats.org/officeDocument/2006/math" xmlns:v="urn:schemas-microsoft-com:vml" xmlns:wp14="http://schemas.microsoft.com/office/word/2010/wordprocessingDrawing" xmlns:wp="http://schemas.openxmlformats.org/drawingml/2006/wordprocessingDrawing" xmlns:w10="urn:schemas-microsoft-com:office:word" xmlns:w="http://schemas.openxmlformats.org/wordprocessingml/2006/main" xmlns:w14="http://schemas.microsoft.com/office/word/2010/wordml" xmlns:w15="http://schemas.microsoft.com/office/word/2012/wordml" xmlns:w16se="http://schemas.microsoft.com/office/word/2015/wordml/symex" xmlns:wpg="http://schemas.microsoft.com/office/word/2010/wordprocessingGroup" xmlns:wpi="http://schemas.microsoft.com/office/word/2010/wordprocessingInk" xmlns:wne="http://schemas.microsoft.com/office/word/2006/wordml" xmlns:wps="http://schemas.microsoft.com/office/word/2010/wordprocessingShape" mc:Ignorable="w14 w15 w16se wp14">
   <w:endnote w:type="separator" w:id="-1">
     <w:p>
       <w:pPr>
@@ -3662,7 +3703,7 @@
 </file>
 
 <file path=word/footer1.xml><?xml version="1.0" encoding="utf-8"?>
-<w:ftr xmlns:wpc="http://schemas.microsoft.com/office/word/2010/wordprocessingCanvas" xmlns:cx="http://schemas.microsoft.com/office/drawing/2014/chartex" xmlns:cx1="http://schemas.microsoft.com/office/drawing/2015/9/8/chartex" xmlns:cx2="http://schemas.microsoft.com/office/drawing/2015/10/21/chartex" xmlns:cx3="http://schemas.microsoft.com/office/drawing/2016/5/9/chartex" xmlns:cx4="http://schemas.microsoft.com/office/drawing/2016/5/10/chartex" xmlns:cx5="http://schemas.microsoft.com/office/drawing/2016/5/11/chartex" xmlns:cx6="http://schemas.microsoft.com/office/drawing/2016/5/12/chartex" xmlns:cx7="http://schemas.microsoft.com/office/drawing/2016/5/13/chartex" xmlns:cx8="http://schemas.microsoft.com/office/drawing/2016/5/14/chartex" xmlns:mc="http://schemas.openxmlformats.org/markup-compatibility/2006" xmlns:aink="http://schemas.microsoft.com/office/drawing/2016/ink" xmlns:am3d="http://schemas.microsoft.com/office/drawing/2017/model3d" xmlns:o="urn:schemas-microsoft-com:office:office" xmlns:oel="http://schemas.microsoft.com/office/2019/extlst" xmlns:r="http://schemas.openxmlformats.org/officeDocument/2006/relationships" xmlns:m="http://schemas.openxmlformats.org/officeDocument/2006/math" xmlns:v="urn:schemas-microsoft-com:vml" xmlns:wp14="http://schemas.microsoft.com/office/word/2010/wordprocessingDrawing" xmlns:wp="http://schemas.openxmlformats.org/drawingml/2006/wordprocessingDrawing" xmlns:w10="urn:schemas-microsoft-com:office:word" xmlns:w="http://schemas.openxmlformats.org/wordprocessingml/2006/main" xmlns:w14="http://schemas.microsoft.com/office/word/2010/wordml" xmlns:w15="http://schemas.microsoft.com/office/word/2012/wordml" xmlns:w16cex="http://schemas.microsoft.com/office/word/2018/wordml/cex" xmlns:w16cid="http://schemas.microsoft.com/office/word/2016/wordml/cid" xmlns:w16="http://schemas.microsoft.com/office/word/2018/wordml" xmlns:w16sdtdh="http://schemas.microsoft.com/office/word/2020/wordml/sdtdatahash" xmlns:w16se="http://schemas.microsoft.com/office/word/2015/wordml/symex" xmlns:wpg="http://schemas.microsoft.com/office/word/2010/wordprocessingGroup" xmlns:wpi="http://schemas.microsoft.com/office/word/2010/wordprocessingInk" xmlns:wne="http://schemas.microsoft.com/office/word/2006/wordml" xmlns:wps="http://schemas.microsoft.com/office/word/2010/wordprocessingShape" mc:Ignorable="w14 w15 w16se w16cid w16 w16cex w16sdtdh wp14">
+<w:ftr xmlns:wpc="http://schemas.microsoft.com/office/word/2010/wordprocessingCanvas" xmlns:cx="http://schemas.microsoft.com/office/drawing/2014/chartex" xmlns:mc="http://schemas.openxmlformats.org/markup-compatibility/2006" xmlns:o="urn:schemas-microsoft-com:office:office" xmlns:r="http://schemas.openxmlformats.org/officeDocument/2006/relationships" xmlns:m="http://schemas.openxmlformats.org/officeDocument/2006/math" xmlns:v="urn:schemas-microsoft-com:vml" xmlns:wp14="http://schemas.microsoft.com/office/word/2010/wordprocessingDrawing" xmlns:wp="http://schemas.openxmlformats.org/drawingml/2006/wordprocessingDrawing" xmlns:w10="urn:schemas-microsoft-com:office:word" xmlns:w="http://schemas.openxmlformats.org/wordprocessingml/2006/main" xmlns:w14="http://schemas.microsoft.com/office/word/2010/wordml" xmlns:w15="http://schemas.microsoft.com/office/word/2012/wordml" xmlns:w16se="http://schemas.microsoft.com/office/word/2015/wordml/symex" xmlns:wpg="http://schemas.microsoft.com/office/word/2010/wordprocessingGroup" xmlns:wpi="http://schemas.microsoft.com/office/word/2010/wordprocessingInk" xmlns:wne="http://schemas.microsoft.com/office/word/2006/wordml" xmlns:wps="http://schemas.microsoft.com/office/word/2010/wordprocessingShape" mc:Ignorable="w14 w15 w16se wp14">
   <w:p>
     <w:pPr>
       <w:pStyle w:val="Piedepgina"/>
@@ -3675,6 +3716,7 @@
     <w:r>
       <w:rPr>
         <w:noProof/>
+        <w:lang w:val="en-US"/>
       </w:rPr>
       <w:drawing>
         <wp:anchor distT="0" distB="0" distL="114300" distR="114300" simplePos="0" relativeHeight="251658243" behindDoc="1" locked="0" layoutInCell="1" allowOverlap="1" wp14:anchorId="1608FAD0" wp14:editId="60BF001B">
@@ -3743,6 +3785,7 @@
       <w:rPr>
         <w:noProof/>
         <w:sz w:val="20"/>
+        <w:lang w:val="en-US"/>
       </w:rPr>
       <w:drawing>
         <wp:anchor distT="0" distB="0" distL="114300" distR="114300" simplePos="0" relativeHeight="251658244" behindDoc="0" locked="0" layoutInCell="1" allowOverlap="1" wp14:anchorId="1E485769" wp14:editId="463B4599">
@@ -3808,7 +3851,7 @@
       <w:rPr>
         <w:noProof/>
       </w:rPr>
-      <w:t>{{piepagina}}</w:t>
+      <w:t>{piepagina}</w:t>
     </w:r>
     <w:r>
       <w:rPr>
@@ -3837,9 +3880,10 @@
     </w:r>
     <w:r>
       <w:rPr>
+        <w:noProof/>
         <w:sz w:val="20"/>
       </w:rPr>
-      <w:t>2</w:t>
+      <w:t>4</w:t>
     </w:r>
     <w:r>
       <w:rPr>
@@ -3873,9 +3917,10 @@
     </w:r>
     <w:r>
       <w:rPr>
+        <w:noProof/>
         <w:sz w:val="20"/>
       </w:rPr>
-      <w:t>46</w:t>
+      <w:t>6</w:t>
     </w:r>
     <w:r>
       <w:rPr>
@@ -3894,7 +3939,7 @@
 </file>
 
 <file path=word/footnotes.xml><?xml version="1.0" encoding="utf-8"?>
-<w:footnotes xmlns:wpc="http://schemas.microsoft.com/office/word/2010/wordprocessingCanvas" xmlns:cx="http://schemas.microsoft.com/office/drawing/2014/chartex" xmlns:cx1="http://schemas.microsoft.com/office/drawing/2015/9/8/chartex" xmlns:cx2="http://schemas.microsoft.com/office/drawing/2015/10/21/chartex" xmlns:cx3="http://schemas.microsoft.com/office/drawing/2016/5/9/chartex" xmlns:cx4="http://schemas.microsoft.com/office/drawing/2016/5/10/chartex" xmlns:cx5="http://schemas.microsoft.com/office/drawing/2016/5/11/chartex" xmlns:cx6="http://schemas.microsoft.com/office/drawing/2016/5/12/chartex" xmlns:cx7="http://schemas.microsoft.com/office/drawing/2016/5/13/chartex" xmlns:cx8="http://schemas.microsoft.com/office/drawing/2016/5/14/chartex" xmlns:mc="http://schemas.openxmlformats.org/markup-compatibility/2006" xmlns:aink="http://schemas.microsoft.com/office/drawing/2016/ink" xmlns:am3d="http://schemas.microsoft.com/office/drawing/2017/model3d" xmlns:o="urn:schemas-microsoft-com:office:office" xmlns:oel="http://schemas.microsoft.com/office/2019/extlst" xmlns:r="http://schemas.openxmlformats.org/officeDocument/2006/relationships" xmlns:m="http://schemas.openxmlformats.org/officeDocument/2006/math" xmlns:v="urn:schemas-microsoft-com:vml" xmlns:wp14="http://schemas.microsoft.com/office/word/2010/wordprocessingDrawing" xmlns:wp="http://schemas.openxmlformats.org/drawingml/2006/wordprocessingDrawing" xmlns:w10="urn:schemas-microsoft-com:office:word" xmlns:w="http://schemas.openxmlformats.org/wordprocessingml/2006/main" xmlns:w14="http://schemas.microsoft.com/office/word/2010/wordml" xmlns:w15="http://schemas.microsoft.com/office/word/2012/wordml" xmlns:w16cex="http://schemas.microsoft.com/office/word/2018/wordml/cex" xmlns:w16cid="http://schemas.microsoft.com/office/word/2016/wordml/cid" xmlns:w16="http://schemas.microsoft.com/office/word/2018/wordml" xmlns:w16sdtdh="http://schemas.microsoft.com/office/word/2020/wordml/sdtdatahash" xmlns:w16se="http://schemas.microsoft.com/office/word/2015/wordml/symex" xmlns:wpg="http://schemas.microsoft.com/office/word/2010/wordprocessingGroup" xmlns:wpi="http://schemas.microsoft.com/office/word/2010/wordprocessingInk" xmlns:wne="http://schemas.microsoft.com/office/word/2006/wordml" xmlns:wps="http://schemas.microsoft.com/office/word/2010/wordprocessingShape" mc:Ignorable="w14 w15 w16se w16cid w16 w16cex w16sdtdh wp14">
+<w:footnotes xmlns:wpc="http://schemas.microsoft.com/office/word/2010/wordprocessingCanvas" xmlns:cx="http://schemas.microsoft.com/office/drawing/2014/chartex" xmlns:mc="http://schemas.openxmlformats.org/markup-compatibility/2006" xmlns:o="urn:schemas-microsoft-com:office:office" xmlns:r="http://schemas.openxmlformats.org/officeDocument/2006/relationships" xmlns:m="http://schemas.openxmlformats.org/officeDocument/2006/math" xmlns:v="urn:schemas-microsoft-com:vml" xmlns:wp14="http://schemas.microsoft.com/office/word/2010/wordprocessingDrawing" xmlns:wp="http://schemas.openxmlformats.org/drawingml/2006/wordprocessingDrawing" xmlns:w10="urn:schemas-microsoft-com:office:word" xmlns:w="http://schemas.openxmlformats.org/wordprocessingml/2006/main" xmlns:w14="http://schemas.microsoft.com/office/word/2010/wordml" xmlns:w15="http://schemas.microsoft.com/office/word/2012/wordml" xmlns:w16se="http://schemas.microsoft.com/office/word/2015/wordml/symex" xmlns:wpg="http://schemas.microsoft.com/office/word/2010/wordprocessingGroup" xmlns:wpi="http://schemas.microsoft.com/office/word/2010/wordprocessingInk" xmlns:wne="http://schemas.microsoft.com/office/word/2006/wordml" xmlns:wps="http://schemas.microsoft.com/office/word/2010/wordprocessingShape" mc:Ignorable="w14 w15 w16se wp14">
   <w:footnote w:type="separator" w:id="-1">
     <w:p>
       <w:pPr>
@@ -3926,7 +3971,7 @@
 </file>
 
 <file path=word/header1.xml><?xml version="1.0" encoding="utf-8"?>
-<w:hdr xmlns:wpc="http://schemas.microsoft.com/office/word/2010/wordprocessingCanvas" xmlns:cx="http://schemas.microsoft.com/office/drawing/2014/chartex" xmlns:cx1="http://schemas.microsoft.com/office/drawing/2015/9/8/chartex" xmlns:cx2="http://schemas.microsoft.com/office/drawing/2015/10/21/chartex" xmlns:cx3="http://schemas.microsoft.com/office/drawing/2016/5/9/chartex" xmlns:cx4="http://schemas.microsoft.com/office/drawing/2016/5/10/chartex" xmlns:cx5="http://schemas.microsoft.com/office/drawing/2016/5/11/chartex" xmlns:cx6="http://schemas.microsoft.com/office/drawing/2016/5/12/chartex" xmlns:cx7="http://schemas.microsoft.com/office/drawing/2016/5/13/chartex" xmlns:cx8="http://schemas.microsoft.com/office/drawing/2016/5/14/chartex" xmlns:mc="http://schemas.openxmlformats.org/markup-compatibility/2006" xmlns:aink="http://schemas.microsoft.com/office/drawing/2016/ink" xmlns:am3d="http://schemas.microsoft.com/office/drawing/2017/model3d" xmlns:o="urn:schemas-microsoft-com:office:office" xmlns:oel="http://schemas.microsoft.com/office/2019/extlst" xmlns:r="http://schemas.openxmlformats.org/officeDocument/2006/relationships" xmlns:m="http://schemas.openxmlformats.org/officeDocument/2006/math" xmlns:v="urn:schemas-microsoft-com:vml" xmlns:wp14="http://schemas.microsoft.com/office/word/2010/wordprocessingDrawing" xmlns:wp="http://schemas.openxmlformats.org/drawingml/2006/wordprocessingDrawing" xmlns:w10="urn:schemas-microsoft-com:office:word" xmlns:w="http://schemas.openxmlformats.org/wordprocessingml/2006/main" xmlns:w14="http://schemas.microsoft.com/office/word/2010/wordml" xmlns:w15="http://schemas.microsoft.com/office/word/2012/wordml" xmlns:w16cex="http://schemas.microsoft.com/office/word/2018/wordml/cex" xmlns:w16cid="http://schemas.microsoft.com/office/word/2016/wordml/cid" xmlns:w16="http://schemas.microsoft.com/office/word/2018/wordml" xmlns:w16sdtdh="http://schemas.microsoft.com/office/word/2020/wordml/sdtdatahash" xmlns:w16se="http://schemas.microsoft.com/office/word/2015/wordml/symex" xmlns:wpg="http://schemas.microsoft.com/office/word/2010/wordprocessingGroup" xmlns:wpi="http://schemas.microsoft.com/office/word/2010/wordprocessingInk" xmlns:wne="http://schemas.microsoft.com/office/word/2006/wordml" xmlns:wps="http://schemas.microsoft.com/office/word/2010/wordprocessingShape" mc:Ignorable="w14 w15 w16se w16cid w16 w16cex w16sdtdh wp14">
+<w:hdr xmlns:wpc="http://schemas.microsoft.com/office/word/2010/wordprocessingCanvas" xmlns:cx="http://schemas.microsoft.com/office/drawing/2014/chartex" xmlns:mc="http://schemas.openxmlformats.org/markup-compatibility/2006" xmlns:o="urn:schemas-microsoft-com:office:office" xmlns:r="http://schemas.openxmlformats.org/officeDocument/2006/relationships" xmlns:m="http://schemas.openxmlformats.org/officeDocument/2006/math" xmlns:v="urn:schemas-microsoft-com:vml" xmlns:wp14="http://schemas.microsoft.com/office/word/2010/wordprocessingDrawing" xmlns:wp="http://schemas.openxmlformats.org/drawingml/2006/wordprocessingDrawing" xmlns:w10="urn:schemas-microsoft-com:office:word" xmlns:w="http://schemas.openxmlformats.org/wordprocessingml/2006/main" xmlns:w14="http://schemas.microsoft.com/office/word/2010/wordml" xmlns:w15="http://schemas.microsoft.com/office/word/2012/wordml" xmlns:w16se="http://schemas.microsoft.com/office/word/2015/wordml/symex" xmlns:wpg="http://schemas.microsoft.com/office/word/2010/wordprocessingGroup" xmlns:wpi="http://schemas.microsoft.com/office/word/2010/wordprocessingInk" xmlns:wne="http://schemas.microsoft.com/office/word/2006/wordml" xmlns:wps="http://schemas.microsoft.com/office/word/2010/wordprocessingShape" mc:Ignorable="w14 w15 w16se wp14">
   <w:p>
     <w:pPr>
       <w:pStyle w:val="Encabezado"/>
@@ -3939,6 +3984,7 @@
       <w:rPr>
         <w:b/>
         <w:noProof/>
+        <w:lang w:val="en-US"/>
       </w:rPr>
       <w:drawing>
         <wp:anchor distT="0" distB="0" distL="114300" distR="114300" simplePos="0" relativeHeight="251658240" behindDoc="1" locked="0" layoutInCell="1" allowOverlap="1" wp14:anchorId="591BEC72" wp14:editId="15074B7F">
@@ -4006,6 +4052,7 @@
     <w:r>
       <w:rPr>
         <w:noProof/>
+        <w:lang w:val="en-US"/>
       </w:rPr>
       <mc:AlternateContent>
         <mc:Choice Requires="wps">
@@ -4067,7 +4114,7 @@
                               <w:sz w:val="20"/>
                               <w:szCs w:val="20"/>
                             </w:rPr>
-                            <w:t>{{titulo}}</w:t>
+                            <w:t>{titulo}</w:t>
                           </w:r>
                         </w:p>
                         <w:p>
@@ -4132,7 +4179,7 @@
               <v:stroke joinstyle="miter"/>
               <v:path gradientshapeok="t" o:connecttype="rect"/>
             </v:shapetype>
-            <v:shape id="Cuadro de texto 306" o:spid="_x0000_s1027" type="#_x0000_t202" style="position:absolute;margin-left:-67.35pt;margin-top:-6.8pt;width:270.75pt;height:31.2pt;z-index:251658241;visibility:visible;mso-wrap-style:square;mso-width-percent:0;mso-height-percent:0;mso-wrap-distance-left:9pt;mso-wrap-distance-top:3.6pt;mso-wrap-distance-right:9pt;mso-wrap-distance-bottom:3.6pt;mso-position-horizontal:absolute;mso-position-horizontal-relative:margin;mso-position-vertical:absolute;mso-position-vertical-relative:text;mso-width-percent:0;mso-height-percent:0;mso-width-relative:margin;mso-height-relative:margin;v-text-anchor:top" o:gfxdata="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" filled="f" stroked="f">
+            <v:shape id="Cuadro de texto 306" o:spid="_x0000_s1027" type="#_x0000_t202" style="position:absolute;margin-left:-67.35pt;margin-top:-6.8pt;width:270.75pt;height:31.2pt;z-index:251658241;visibility:visible;mso-wrap-style:square;mso-width-percent:0;mso-height-percent:0;mso-wrap-distance-left:9pt;mso-wrap-distance-top:3.6pt;mso-wrap-distance-right:9pt;mso-wrap-distance-bottom:3.6pt;mso-position-horizontal:absolute;mso-position-horizontal-relative:margin;mso-position-vertical:absolute;mso-position-vertical-relative:text;mso-width-percent:0;mso-height-percent:0;mso-width-relative:margin;mso-height-relative:margin;v-text-anchor:top" o:gfxdata="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" filled="f" stroked="f">
               <v:textbox>
                 <w:txbxContent>
                   <w:p>
@@ -4153,7 +4200,7 @@
                         <w:sz w:val="20"/>
                         <w:szCs w:val="20"/>
                       </w:rPr>
-                      <w:t>{{titulo}}</w:t>
+                      <w:t>{titulo}</w:t>
                     </w:r>
                   </w:p>
                   <w:p>
@@ -4207,7 +4254,13 @@
       <w:rPr>
         <w:b/>
       </w:rPr>
-      <w:t>{{banner}}</w:t>
+      <w:t>{banner</w:t>
+    </w:r>
+    <w:r>
+      <w:rPr>
+        <w:b/>
+      </w:rPr>
+      <w:t>}</w:t>
     </w:r>
   </w:p>
   <w:p>
@@ -4230,7 +4283,7 @@
 </file>
 
 <file path=word/numbering.xml><?xml version="1.0" encoding="utf-8"?>
-<w:numbering xmlns:wpc="http://schemas.microsoft.com/office/word/2010/wordprocessingCanvas" xmlns:cx="http://schemas.microsoft.com/office/drawing/2014/chartex" xmlns:cx1="http://schemas.microsoft.com/office/drawing/2015/9/8/chartex" xmlns:cx2="http://schemas.microsoft.com/office/drawing/2015/10/21/chartex" xmlns:cx3="http://schemas.microsoft.com/office/drawing/2016/5/9/chartex" xmlns:cx4="http://schemas.microsoft.com/office/drawing/2016/5/10/chartex" xmlns:cx5="http://schemas.microsoft.com/office/drawing/2016/5/11/chartex" xmlns:cx6="http://schemas.microsoft.com/office/drawing/2016/5/12/chartex" xmlns:cx7="http://schemas.microsoft.com/office/drawing/2016/5/13/chartex" xmlns:cx8="http://schemas.microsoft.com/office/drawing/2016/5/14/chartex" xmlns:mc="http://schemas.openxmlformats.org/markup-compatibility/2006" xmlns:aink="http://schemas.microsoft.com/office/drawing/2016/ink" xmlns:am3d="http://schemas.microsoft.com/office/drawing/2017/model3d" xmlns:o="urn:schemas-microsoft-com:office:office" xmlns:oel="http://schemas.microsoft.com/office/2019/extlst" xmlns:r="http://schemas.openxmlformats.org/officeDocument/2006/relationships" xmlns:m="http://schemas.openxmlformats.org/officeDocument/2006/math" xmlns:v="urn:schemas-microsoft-com:vml" xmlns:wp14="http://schemas.microsoft.com/office/word/2010/wordprocessingDrawing" xmlns:wp="http://schemas.openxmlformats.org/drawingml/2006/wordprocessingDrawing" xmlns:w10="urn:schemas-microsoft-com:office:word" xmlns:w="http://schemas.openxmlformats.org/wordprocessingml/2006/main" xmlns:w14="http://schemas.microsoft.com/office/word/2010/wordml" xmlns:w15="http://schemas.microsoft.com/office/word/2012/wordml" xmlns:w16cex="http://schemas.microsoft.com/office/word/2018/wordml/cex" xmlns:w16cid="http://schemas.microsoft.com/office/word/2016/wordml/cid" xmlns:w16="http://schemas.microsoft.com/office/word/2018/wordml" xmlns:w16sdtdh="http://schemas.microsoft.com/office/word/2020/wordml/sdtdatahash" xmlns:w16se="http://schemas.microsoft.com/office/word/2015/wordml/symex" xmlns:wpg="http://schemas.microsoft.com/office/word/2010/wordprocessingGroup" xmlns:wpi="http://schemas.microsoft.com/office/word/2010/wordprocessingInk" xmlns:wne="http://schemas.microsoft.com/office/word/2006/wordml" xmlns:wps="http://schemas.microsoft.com/office/word/2010/wordprocessingShape" mc:Ignorable="w14 w15 w16se w16cid w16 w16cex w16sdtdh wp14">
+<w:numbering xmlns:wpc="http://schemas.microsoft.com/office/word/2010/wordprocessingCanvas" xmlns:cx="http://schemas.microsoft.com/office/drawing/2014/chartex" xmlns:mc="http://schemas.openxmlformats.org/markup-compatibility/2006" xmlns:o="urn:schemas-microsoft-com:office:office" xmlns:r="http://schemas.openxmlformats.org/officeDocument/2006/relationships" xmlns:m="http://schemas.openxmlformats.org/officeDocument/2006/math" xmlns:v="urn:schemas-microsoft-com:vml" xmlns:wp14="http://schemas.microsoft.com/office/word/2010/wordprocessingDrawing" xmlns:wp="http://schemas.openxmlformats.org/drawingml/2006/wordprocessingDrawing" xmlns:w10="urn:schemas-microsoft-com:office:word" xmlns:w="http://schemas.openxmlformats.org/wordprocessingml/2006/main" xmlns:w14="http://schemas.microsoft.com/office/word/2010/wordml" xmlns:w15="http://schemas.microsoft.com/office/word/2012/wordml" xmlns:w16se="http://schemas.microsoft.com/office/word/2015/wordml/symex" xmlns:wpg="http://schemas.microsoft.com/office/word/2010/wordprocessingGroup" xmlns:wpi="http://schemas.microsoft.com/office/word/2010/wordprocessingInk" xmlns:wne="http://schemas.microsoft.com/office/word/2006/wordml" xmlns:wps="http://schemas.microsoft.com/office/word/2010/wordprocessingShape" mc:Ignorable="w14 w15 w16se wp14">
   <w:abstractNum w:abstractNumId="0" w15:restartNumberingAfterBreak="0">
     <w:nsid w:val="0005672E"/>
     <w:multiLevelType w:val="hybridMultilevel"/>
@@ -5858,25 +5911,25 @@
       </w:rPr>
     </w:lvl>
   </w:abstractNum>
-  <w:num w:numId="1" w16cid:durableId="907231568">
+  <w:num w:numId="1">
     <w:abstractNumId w:val="8"/>
   </w:num>
-  <w:num w:numId="2" w16cid:durableId="27339527">
+  <w:num w:numId="2">
     <w:abstractNumId w:val="4"/>
   </w:num>
-  <w:num w:numId="3" w16cid:durableId="481166624">
+  <w:num w:numId="3">
     <w:abstractNumId w:val="3"/>
   </w:num>
-  <w:num w:numId="4" w16cid:durableId="358361542">
+  <w:num w:numId="4">
     <w:abstractNumId w:val="10"/>
   </w:num>
-  <w:num w:numId="5" w16cid:durableId="1060904655">
+  <w:num w:numId="5">
     <w:abstractNumId w:val="1"/>
   </w:num>
-  <w:num w:numId="6" w16cid:durableId="1702052022">
+  <w:num w:numId="6">
     <w:abstractNumId w:val="8"/>
   </w:num>
-  <w:num w:numId="7" w16cid:durableId="1648974384">
+  <w:num w:numId="7">
     <w:abstractNumId w:val="8"/>
     <w:lvlOverride w:ilvl="0">
       <w:startOverride w:val="1"/>
@@ -5906,22 +5959,22 @@
       <w:startOverride w:val="1"/>
     </w:lvlOverride>
   </w:num>
-  <w:num w:numId="8" w16cid:durableId="1307780024">
+  <w:num w:numId="8">
     <w:abstractNumId w:val="8"/>
   </w:num>
-  <w:num w:numId="9" w16cid:durableId="489517948">
+  <w:num w:numId="9">
     <w:abstractNumId w:val="8"/>
   </w:num>
-  <w:num w:numId="10" w16cid:durableId="289170221">
+  <w:num w:numId="10">
     <w:abstractNumId w:val="8"/>
   </w:num>
-  <w:num w:numId="11" w16cid:durableId="211314374">
+  <w:num w:numId="11">
     <w:abstractNumId w:val="8"/>
   </w:num>
-  <w:num w:numId="12" w16cid:durableId="880091282">
+  <w:num w:numId="12">
     <w:abstractNumId w:val="8"/>
   </w:num>
-  <w:num w:numId="13" w16cid:durableId="778182985">
+  <w:num w:numId="13">
     <w:abstractNumId w:val="8"/>
     <w:lvlOverride w:ilvl="0">
       <w:startOverride w:val="1"/>
@@ -5951,10 +6004,10 @@
       <w:startOverride w:val="1"/>
     </w:lvlOverride>
   </w:num>
-  <w:num w:numId="14" w16cid:durableId="1758021489">
+  <w:num w:numId="14">
     <w:abstractNumId w:val="8"/>
   </w:num>
-  <w:num w:numId="15" w16cid:durableId="1727029596">
+  <w:num w:numId="15">
     <w:abstractNumId w:val="8"/>
     <w:lvlOverride w:ilvl="0">
       <w:startOverride w:val="1"/>
@@ -5984,10 +6037,10 @@
       <w:startOverride w:val="1"/>
     </w:lvlOverride>
   </w:num>
-  <w:num w:numId="16" w16cid:durableId="1154031574">
+  <w:num w:numId="16">
     <w:abstractNumId w:val="8"/>
   </w:num>
-  <w:num w:numId="17" w16cid:durableId="1369332847">
+  <w:num w:numId="17">
     <w:abstractNumId w:val="8"/>
     <w:lvlOverride w:ilvl="0">
       <w:startOverride w:val="1"/>
@@ -6017,16 +6070,16 @@
       <w:startOverride w:val="1"/>
     </w:lvlOverride>
   </w:num>
-  <w:num w:numId="18" w16cid:durableId="24598292">
+  <w:num w:numId="18">
     <w:abstractNumId w:val="8"/>
   </w:num>
-  <w:num w:numId="19" w16cid:durableId="1604335153">
+  <w:num w:numId="19">
     <w:abstractNumId w:val="8"/>
   </w:num>
-  <w:num w:numId="20" w16cid:durableId="1846822514">
+  <w:num w:numId="20">
     <w:abstractNumId w:val="8"/>
   </w:num>
-  <w:num w:numId="21" w16cid:durableId="2072998167">
+  <w:num w:numId="21">
     <w:abstractNumId w:val="8"/>
     <w:lvlOverride w:ilvl="0">
       <w:startOverride w:val="1"/>
@@ -6056,13 +6109,13 @@
       <w:startOverride w:val="1"/>
     </w:lvlOverride>
   </w:num>
-  <w:num w:numId="22" w16cid:durableId="1365593127">
+  <w:num w:numId="22">
     <w:abstractNumId w:val="8"/>
   </w:num>
-  <w:num w:numId="23" w16cid:durableId="2141417901">
+  <w:num w:numId="23">
     <w:abstractNumId w:val="8"/>
   </w:num>
-  <w:num w:numId="24" w16cid:durableId="391467520">
+  <w:num w:numId="24">
     <w:abstractNumId w:val="8"/>
     <w:lvlOverride w:ilvl="0">
       <w:startOverride w:val="1"/>
@@ -6092,61 +6145,61 @@
       <w:startOverride w:val="1"/>
     </w:lvlOverride>
   </w:num>
-  <w:num w:numId="25" w16cid:durableId="1353461339">
+  <w:num w:numId="25">
     <w:abstractNumId w:val="8"/>
   </w:num>
-  <w:num w:numId="26" w16cid:durableId="1192188405">
+  <w:num w:numId="26">
     <w:abstractNumId w:val="8"/>
   </w:num>
-  <w:num w:numId="27" w16cid:durableId="1499729738">
+  <w:num w:numId="27">
     <w:abstractNumId w:val="11"/>
   </w:num>
-  <w:num w:numId="28" w16cid:durableId="304552147">
+  <w:num w:numId="28">
     <w:abstractNumId w:val="6"/>
   </w:num>
-  <w:num w:numId="29" w16cid:durableId="22367289">
+  <w:num w:numId="29">
     <w:abstractNumId w:val="8"/>
   </w:num>
-  <w:num w:numId="30" w16cid:durableId="488208849">
+  <w:num w:numId="30">
     <w:abstractNumId w:val="8"/>
   </w:num>
-  <w:num w:numId="31" w16cid:durableId="343826547">
+  <w:num w:numId="31">
     <w:abstractNumId w:val="8"/>
   </w:num>
-  <w:num w:numId="32" w16cid:durableId="231279739">
+  <w:num w:numId="32">
     <w:abstractNumId w:val="8"/>
   </w:num>
-  <w:num w:numId="33" w16cid:durableId="1443498230">
+  <w:num w:numId="33">
     <w:abstractNumId w:val="8"/>
   </w:num>
-  <w:num w:numId="34" w16cid:durableId="229968085">
+  <w:num w:numId="34">
     <w:abstractNumId w:val="8"/>
   </w:num>
-  <w:num w:numId="35" w16cid:durableId="1358963957">
+  <w:num w:numId="35">
     <w:abstractNumId w:val="8"/>
   </w:num>
-  <w:num w:numId="36" w16cid:durableId="374282102">
+  <w:num w:numId="36">
     <w:abstractNumId w:val="5"/>
   </w:num>
-  <w:num w:numId="37" w16cid:durableId="174151167">
+  <w:num w:numId="37">
     <w:abstractNumId w:val="13"/>
   </w:num>
-  <w:num w:numId="38" w16cid:durableId="1066760098">
+  <w:num w:numId="38">
     <w:abstractNumId w:val="0"/>
   </w:num>
-  <w:num w:numId="39" w16cid:durableId="1817407523">
+  <w:num w:numId="39">
     <w:abstractNumId w:val="12"/>
   </w:num>
-  <w:num w:numId="40" w16cid:durableId="1891108098">
+  <w:num w:numId="40">
     <w:abstractNumId w:val="9"/>
   </w:num>
-  <w:num w:numId="41" w16cid:durableId="472527743">
+  <w:num w:numId="41">
     <w:abstractNumId w:val="2"/>
   </w:num>
-  <w:num w:numId="42" w16cid:durableId="1492520728">
+  <w:num w:numId="42">
     <w:abstractNumId w:val="7"/>
   </w:num>
-  <w:num w:numId="43" w16cid:durableId="569771598">
+  <w:num w:numId="43">
     <w:abstractNumId w:val="8"/>
     <w:lvlOverride w:ilvl="0">
       <w:startOverride w:val="1"/>
@@ -6176,7 +6229,7 @@
       <w:startOverride w:val="1"/>
     </w:lvlOverride>
   </w:num>
-  <w:num w:numId="44" w16cid:durableId="1551502224">
+  <w:num w:numId="44">
     <w:abstractNumId w:val="8"/>
   </w:num>
   <w:numIdMacAtCleanup w:val="5"/>
@@ -6184,7 +6237,7 @@
 </file>
 
 <file path=word/styles.xml><?xml version="1.0" encoding="utf-8"?>
-<w:styles xmlns:mc="http://schemas.openxmlformats.org/markup-compatibility/2006" xmlns:r="http://schemas.openxmlformats.org/officeDocument/2006/relationships" xmlns:w="http://schemas.openxmlformats.org/wordprocessingml/2006/main" xmlns:w14="http://schemas.microsoft.com/office/word/2010/wordml" xmlns:w15="http://schemas.microsoft.com/office/word/2012/wordml" xmlns:w16cex="http://schemas.microsoft.com/office/word/2018/wordml/cex" xmlns:w16cid="http://schemas.microsoft.com/office/word/2016/wordml/cid" xmlns:w16="http://schemas.microsoft.com/office/word/2018/wordml" xmlns:w16sdtdh="http://schemas.microsoft.com/office/word/2020/wordml/sdtdatahash" xmlns:w16se="http://schemas.microsoft.com/office/word/2015/wordml/symex" mc:Ignorable="w14 w15 w16se w16cid w16 w16cex w16sdtdh">
+<w:styles xmlns:mc="http://schemas.openxmlformats.org/markup-compatibility/2006" xmlns:r="http://schemas.openxmlformats.org/officeDocument/2006/relationships" xmlns:w="http://schemas.openxmlformats.org/wordprocessingml/2006/main" xmlns:w14="http://schemas.microsoft.com/office/word/2010/wordml" xmlns:w15="http://schemas.microsoft.com/office/word/2012/wordml" xmlns:w16se="http://schemas.microsoft.com/office/word/2015/wordml/symex" mc:Ignorable="w14 w15 w16se">
   <w:docDefaults>
     <w:rPrDefault>
       <w:rPr>
@@ -6200,7 +6253,7 @@
       </w:pPr>
     </w:pPrDefault>
   </w:docDefaults>
-  <w:latentStyles w:defLockedState="0" w:defUIPriority="99" w:defSemiHidden="0" w:defUnhideWhenUsed="0" w:defQFormat="0" w:count="376">
+  <w:latentStyles w:defLockedState="0" w:defUIPriority="99" w:defSemiHidden="0" w:defUnhideWhenUsed="0" w:defQFormat="0" w:count="371">
     <w:lsdException w:name="Normal" w:uiPriority="0" w:qFormat="1"/>
     <w:lsdException w:name="heading 1" w:uiPriority="0" w:qFormat="1"/>
     <w:lsdException w:name="heading 2" w:semiHidden="1" w:uiPriority="0" w:unhideWhenUsed="1" w:qFormat="1"/>
@@ -6572,11 +6625,6 @@
     <w:lsdException w:name="List Table 5 Dark Accent 6" w:uiPriority="50"/>
     <w:lsdException w:name="List Table 6 Colorful Accent 6" w:uiPriority="51"/>
     <w:lsdException w:name="List Table 7 Colorful Accent 6" w:uiPriority="52"/>
-    <w:lsdException w:name="Mention" w:semiHidden="1" w:unhideWhenUsed="1"/>
-    <w:lsdException w:name="Smart Hyperlink" w:semiHidden="1" w:unhideWhenUsed="1"/>
-    <w:lsdException w:name="Hashtag" w:semiHidden="1" w:unhideWhenUsed="1"/>
-    <w:lsdException w:name="Unresolved Mention" w:semiHidden="1" w:unhideWhenUsed="1"/>
-    <w:lsdException w:name="Smart Link" w:semiHidden="1" w:unhideWhenUsed="1"/>
   </w:latentStyles>
   <w:style w:type="paragraph" w:default="1" w:styleId="Normal">
     <w:name w:val="Normal"/>
@@ -8422,7 +8470,7 @@
       <w:iCs/>
     </w:rPr>
   </w:style>
-  <w:style w:type="table" w:styleId="Tablaconcuadrcula4-nfasis2">
+  <w:style w:type="table" w:styleId="Tabladecuadrcula4-nfasis2">
     <w:name w:val="Grid Table 4 Accent 2"/>
     <w:basedOn w:val="Tablanormal"/>
     <w:uiPriority w:val="49"/>
@@ -8502,7 +8550,7 @@
       </w:tcPr>
     </w:tblStylePr>
   </w:style>
-  <w:style w:type="table" w:styleId="Tablaconcuadrculaclara">
+  <w:style w:type="table" w:styleId="Cuadrculadetablaclara">
     <w:name w:val="Grid Table Light"/>
     <w:basedOn w:val="Tablanormal"/>
     <w:uiPriority w:val="40"/>
@@ -8521,7 +8569,7 @@
       </w:tblBorders>
     </w:tblPr>
   </w:style>
-  <w:style w:type="table" w:styleId="Tablaconcuadrcula4-nfasis3">
+  <w:style w:type="table" w:styleId="Tabladecuadrcula4-nfasis3">
     <w:name w:val="Grid Table 4 Accent 3"/>
     <w:basedOn w:val="Tablanormal"/>
     <w:uiPriority w:val="49"/>
@@ -8973,6 +9021,34 @@
 </file>
 
 <file path=customXml/item1.xml><?xml version="1.0" encoding="utf-8"?>
+<p:properties xmlns:p="http://schemas.microsoft.com/office/2006/metadata/properties" xmlns:xsi="http://www.w3.org/2001/XMLSchema-instance" xmlns:pc="http://schemas.microsoft.com/office/infopath/2007/PartnerControls">
+  <documentManagement>
+    <TaxCatchAll xmlns="996f6660-fb39-49eb-9b8d-73b3daff37e0" xsi:nil="true"/>
+    <lcf76f155ced4ddcb4097134ff3c332f xmlns="af576ed7-847a-4c32-9755-cc88b4a78d1e">
+      <Terms xmlns="http://schemas.microsoft.com/office/infopath/2007/PartnerControls"/>
+    </lcf76f155ced4ddcb4097134ff3c332f>
+    <SharedWithUsers xmlns="996f6660-fb39-49eb-9b8d-73b3daff37e0">
+      <UserInfo>
+        <DisplayName/>
+        <AccountId xsi:nil="true"/>
+        <AccountType/>
+      </UserInfo>
+    </SharedWithUsers>
+    <MediaLengthInSeconds xmlns="af576ed7-847a-4c32-9755-cc88b4a78d1e" xsi:nil="true"/>
+  </documentManagement>
+</p:properties>
+</file>
+
+<file path=customXml/item2.xml><?xml version="1.0" encoding="utf-8"?>
+<?mso-contentType ?>
+<FormTemplates xmlns="http://schemas.microsoft.com/sharepoint/v3/contenttype/forms">
+  <Display>DocumentLibraryForm</Display>
+  <Edit>DocumentLibraryForm</Edit>
+  <New>DocumentLibraryForm</New>
+</FormTemplates>
+</file>
+
+<file path=customXml/item3.xml><?xml version="1.0" encoding="utf-8"?>
 <ct:contentTypeSchema xmlns:ct="http://schemas.microsoft.com/office/2006/metadata/contentType" xmlns:ma="http://schemas.microsoft.com/office/2006/metadata/properties/metaAttributes" ct:_="" ma:_="" ma:contentTypeName="Documento" ma:contentTypeID="0x010100BD9082A02A42A84C82561F75F3029EEE" ma:contentTypeVersion="15" ma:contentTypeDescription="Crear nuevo documento." ma:contentTypeScope="" ma:versionID="dbf733924782f7ef3398ffa054845aaa">
   <xsd:schema xmlns:xsd="http://www.w3.org/2001/XMLSchema" xmlns:xs="http://www.w3.org/2001/XMLSchema" xmlns:p="http://schemas.microsoft.com/office/2006/metadata/properties" xmlns:ns2="af576ed7-847a-4c32-9755-cc88b4a78d1e" xmlns:ns3="996f6660-fb39-49eb-9b8d-73b3daff37e0" targetNamespace="http://schemas.microsoft.com/office/2006/metadata/properties" ma:root="true" ma:fieldsID="c334406076a26e323114000801fdaaea" ns2:_="" ns3:_="">
     <xsd:import namespace="af576ed7-847a-4c32-9755-cc88b4a78d1e"/>
@@ -9209,39 +9285,30 @@
 </ct:contentTypeSchema>
 </file>
 
-<file path=customXml/item2.xml><?xml version="1.0" encoding="utf-8"?>
+<file path=customXml/item4.xml><?xml version="1.0" encoding="utf-8"?>
 <b:Sources xmlns:b="http://schemas.openxmlformats.org/officeDocument/2006/bibliography" xmlns="http://schemas.openxmlformats.org/officeDocument/2006/bibliography" SelectedStyle="\APASixthEditionOfficeOnline.xsl" StyleName="APA" Version="6"/>
 </file>
 
-<file path=customXml/item3.xml><?xml version="1.0" encoding="utf-8"?>
-<?mso-contentType ?>
-<FormTemplates xmlns="http://schemas.microsoft.com/sharepoint/v3/contenttype/forms">
-  <Display>DocumentLibraryForm</Display>
-  <Edit>DocumentLibraryForm</Edit>
-  <New>DocumentLibraryForm</New>
-</FormTemplates>
+<file path=customXml/itemProps1.xml><?xml version="1.0" encoding="utf-8"?>
+<ds:datastoreItem xmlns:ds="http://schemas.openxmlformats.org/officeDocument/2006/customXml" ds:itemID="{09A7526C-0B17-45FC-82DE-CA41084CF271}">
+  <ds:schemaRefs>
+    <ds:schemaRef ds:uri="http://schemas.microsoft.com/office/2006/metadata/properties"/>
+    <ds:schemaRef ds:uri="http://schemas.microsoft.com/office/infopath/2007/PartnerControls"/>
+    <ds:schemaRef ds:uri="996f6660-fb39-49eb-9b8d-73b3daff37e0"/>
+    <ds:schemaRef ds:uri="af576ed7-847a-4c32-9755-cc88b4a78d1e"/>
+  </ds:schemaRefs>
+</ds:datastoreItem>
 </file>
 
-<file path=customXml/item4.xml><?xml version="1.0" encoding="utf-8"?>
-<p:properties xmlns:p="http://schemas.microsoft.com/office/2006/metadata/properties" xmlns:xsi="http://www.w3.org/2001/XMLSchema-instance" xmlns:pc="http://schemas.microsoft.com/office/infopath/2007/PartnerControls">
-  <documentManagement>
-    <TaxCatchAll xmlns="996f6660-fb39-49eb-9b8d-73b3daff37e0" xsi:nil="true"/>
-    <lcf76f155ced4ddcb4097134ff3c332f xmlns="af576ed7-847a-4c32-9755-cc88b4a78d1e">
-      <Terms xmlns="http://schemas.microsoft.com/office/infopath/2007/PartnerControls"/>
-    </lcf76f155ced4ddcb4097134ff3c332f>
-    <SharedWithUsers xmlns="996f6660-fb39-49eb-9b8d-73b3daff37e0">
-      <UserInfo>
-        <DisplayName/>
-        <AccountId xsi:nil="true"/>
-        <AccountType/>
-      </UserInfo>
-    </SharedWithUsers>
-    <MediaLengthInSeconds xmlns="af576ed7-847a-4c32-9755-cc88b4a78d1e" xsi:nil="true"/>
-  </documentManagement>
-</p:properties>
+<file path=customXml/itemProps2.xml><?xml version="1.0" encoding="utf-8"?>
+<ds:datastoreItem xmlns:ds="http://schemas.openxmlformats.org/officeDocument/2006/customXml" ds:itemID="{3C35D470-BCF6-4E16-BCA0-4ECE4AB77EEF}">
+  <ds:schemaRefs>
+    <ds:schemaRef ds:uri="http://schemas.microsoft.com/sharepoint/v3/contenttype/forms"/>
+  </ds:schemaRefs>
+</ds:datastoreItem>
 </file>
 
-<file path=customXml/itemProps1.xml><?xml version="1.0" encoding="utf-8"?>
+<file path=customXml/itemProps3.xml><?xml version="1.0" encoding="utf-8"?>
 <ds:datastoreItem xmlns:ds="http://schemas.openxmlformats.org/officeDocument/2006/customXml" ds:itemID="{1E780AA4-F2A5-4FA5-8BD3-49FBB24BDE2E}">
   <ds:schemaRefs>
     <ds:schemaRef ds:uri="http://schemas.microsoft.com/office/2006/metadata/contentType"/>
@@ -9260,29 +9327,10 @@
 </ds:datastoreItem>
 </file>
 
-<file path=customXml/itemProps2.xml><?xml version="1.0" encoding="utf-8"?>
-<ds:datastoreItem xmlns:ds="http://schemas.openxmlformats.org/officeDocument/2006/customXml" ds:itemID="{0DF72A72-AB44-473A-9797-8E07609A459D}">
+<file path=customXml/itemProps4.xml><?xml version="1.0" encoding="utf-8"?>
+<ds:datastoreItem xmlns:ds="http://schemas.openxmlformats.org/officeDocument/2006/customXml" ds:itemID="{051D98BA-799C-480B-89E8-D52130659E29}">
   <ds:schemaRefs>
     <ds:schemaRef ds:uri="http://schemas.openxmlformats.org/officeDocument/2006/bibliography"/>
   </ds:schemaRefs>
 </ds:datastoreItem>
-</file>
-
-<file path=customXml/itemProps3.xml><?xml version="1.0" encoding="utf-8"?>
-<ds:datastoreItem xmlns:ds="http://schemas.openxmlformats.org/officeDocument/2006/customXml" ds:itemID="{3C35D470-BCF6-4E16-BCA0-4ECE4AB77EEF}">
-  <ds:schemaRefs>
-    <ds:schemaRef ds:uri="http://schemas.microsoft.com/sharepoint/v3/contenttype/forms"/>
-  </ds:schemaRefs>
-</ds:datastoreItem>
-</file>
-
-<file path=customXml/itemProps4.xml><?xml version="1.0" encoding="utf-8"?>
-<ds:datastoreItem xmlns:ds="http://schemas.openxmlformats.org/officeDocument/2006/customXml" ds:itemID="{09A7526C-0B17-45FC-82DE-CA41084CF271}">
-  <ds:schemaRefs>
-    <ds:schemaRef ds:uri="http://schemas.microsoft.com/office/2006/metadata/properties"/>
-    <ds:schemaRef ds:uri="http://schemas.microsoft.com/office/infopath/2007/PartnerControls"/>
-    <ds:schemaRef ds:uri="996f6660-fb39-49eb-9b8d-73b3daff37e0"/>
-    <ds:schemaRef ds:uri="af576ed7-847a-4c32-9755-cc88b4a78d1e"/>
-  </ds:schemaRefs>
-</ds:datastoreItem>
 </file>
</xml_diff>